<commit_message>
update image and ppt
</commit_message>
<xml_diff>
--- a/docs/2017資工週_專題說明書.docx
+++ b/docs/2017資工週_專題說明書.docx
@@ -1,6 +1,6 @@
 
 <file path=word/document.xml><?xml version="1.0" encoding="utf-8"?>
-<w:document xmlns:wpc="http://schemas.microsoft.com/office/word/2010/wordprocessingCanvas" xmlns:mc="http://schemas.openxmlformats.org/markup-compatibility/2006" xmlns:o="urn:schemas-microsoft-com:office:office" xmlns:r="http://schemas.openxmlformats.org/officeDocument/2006/relationships" xmlns:m="http://schemas.openxmlformats.org/officeDocument/2006/math" xmlns:v="urn:schemas-microsoft-com:vml" xmlns:wp14="http://schemas.microsoft.com/office/word/2010/wordprocessingDrawing" xmlns:wp="http://schemas.openxmlformats.org/drawingml/2006/wordprocessingDrawing" xmlns:w10="urn:schemas-microsoft-com:office:word" xmlns:w="http://schemas.openxmlformats.org/wordprocessingml/2006/main" xmlns:w14="http://schemas.microsoft.com/office/word/2010/wordml" xmlns:w15="http://schemas.microsoft.com/office/word/2012/wordml" xmlns:wpg="http://schemas.microsoft.com/office/word/2010/wordprocessingGroup" xmlns:wpi="http://schemas.microsoft.com/office/word/2010/wordprocessingInk" xmlns:wne="http://schemas.microsoft.com/office/word/2006/wordml" xmlns:wps="http://schemas.microsoft.com/office/word/2010/wordprocessingShape" mc:Ignorable="w14 w15 wp14">
+<w:document xmlns:wpc="http://schemas.microsoft.com/office/word/2010/wordprocessingCanvas" xmlns:cx="http://schemas.microsoft.com/office/drawing/2014/chartex" xmlns:cx1="http://schemas.microsoft.com/office/drawing/2015/9/8/chartex" xmlns:mc="http://schemas.openxmlformats.org/markup-compatibility/2006" xmlns:o="urn:schemas-microsoft-com:office:office" xmlns:r="http://schemas.openxmlformats.org/officeDocument/2006/relationships" xmlns:m="http://schemas.openxmlformats.org/officeDocument/2006/math" xmlns:v="urn:schemas-microsoft-com:vml" xmlns:wp14="http://schemas.microsoft.com/office/word/2010/wordprocessingDrawing" xmlns:wp="http://schemas.openxmlformats.org/drawingml/2006/wordprocessingDrawing" xmlns:w10="urn:schemas-microsoft-com:office:word" xmlns:w="http://schemas.openxmlformats.org/wordprocessingml/2006/main" xmlns:w14="http://schemas.microsoft.com/office/word/2010/wordml" xmlns:w15="http://schemas.microsoft.com/office/word/2012/wordml" xmlns:w16se="http://schemas.microsoft.com/office/word/2015/wordml/symex" xmlns:wpg="http://schemas.microsoft.com/office/word/2010/wordprocessingGroup" xmlns:wpi="http://schemas.microsoft.com/office/word/2010/wordprocessingInk" xmlns:wne="http://schemas.microsoft.com/office/word/2006/wordml" xmlns:wps="http://schemas.microsoft.com/office/word/2010/wordprocessingShape" mc:Ignorable="w14 w15 w16se wp14">
   <w:body>
     <w:p>
       <w:pPr>
@@ -79,7 +79,7 @@
           </mc:Choice>
           <mc:Fallback>
             <w:pict>
-              <v:shapetype w14:anchorId="45BB3C01" id="_x0000_t110" coordsize="21600,21600" o:spt="110" path="m10800,l,10800,10800,21600,21600,10800xe">
+              <v:shapetype w14:anchorId="0C40AC29" id="_x0000_t110" coordsize="21600,21600" o:spt="110" path="m10800,l,10800,10800,21600,21600,10800xe">
                 <v:stroke joinstyle="miter"/>
                 <v:path gradientshapeok="t" o:connecttype="rect" textboxrect="5400,5400,16200,16200"/>
               </v:shapetype>
@@ -99,29 +99,7 @@
           <w:sz w:val="40"/>
           <w:szCs w:val="34"/>
         </w:rPr>
-        <w:t>2017淡江大學資工</w:t>
-      </w:r>
-      <w:proofErr w:type="gramStart"/>
-      <w:r>
-        <w:rPr>
-          <w:rFonts w:ascii="微軟正黑體" w:eastAsia="微軟正黑體" w:hAnsi="微軟正黑體" w:cs="標楷體" w:hint="eastAsia"/>
-          <w:b/>
-          <w:bCs/>
-          <w:sz w:val="40"/>
-          <w:szCs w:val="34"/>
-        </w:rPr>
-        <w:t>週</w:t>
-      </w:r>
-      <w:proofErr w:type="gramEnd"/>
-      <w:r>
-        <w:rPr>
-          <w:rFonts w:ascii="微軟正黑體" w:eastAsia="微軟正黑體" w:hAnsi="微軟正黑體" w:cs="標楷體" w:hint="eastAsia"/>
-          <w:b/>
-          <w:bCs/>
-          <w:sz w:val="40"/>
-          <w:szCs w:val="34"/>
-        </w:rPr>
-        <w:t>專題說明書</w:t>
+        <w:t>2017淡江大學資工週專題說明書</w:t>
       </w:r>
     </w:p>
     <w:p>
@@ -151,7 +129,6 @@
         </w:rPr>
         <w:t xml:space="preserve"> 建網大師 </w:t>
       </w:r>
-      <w:proofErr w:type="gramStart"/>
       <w:r>
         <w:rPr>
           <w:rFonts w:ascii="微軟正黑體" w:eastAsia="微軟正黑體" w:hAnsi="微軟正黑體"/>
@@ -160,7 +137,6 @@
         </w:rPr>
         <w:t>–</w:t>
       </w:r>
-      <w:proofErr w:type="gramEnd"/>
       <w:r>
         <w:rPr>
           <w:rFonts w:ascii="微軟正黑體" w:eastAsia="微軟正黑體" w:hAnsi="微軟正黑體" w:hint="eastAsia"/>
@@ -601,7 +577,7 @@
     <w:p>
       <w:pPr>
         <w:rPr>
-          <w:rFonts w:ascii="微軟正黑體" w:eastAsia="微軟正黑體" w:hAnsi="微軟正黑體" w:hint="eastAsia"/>
+          <w:rFonts w:ascii="微軟正黑體" w:eastAsia="微軟正黑體" w:hAnsi="微軟正黑體"/>
           <w:sz w:val="28"/>
           <w:szCs w:val="28"/>
         </w:rPr>
@@ -628,6 +604,42 @@
     </w:p>
     <w:p>
       <w:pPr>
+        <w:spacing w:line="400" w:lineRule="exact"/>
+        <w:rPr>
+          <w:rFonts w:ascii="微軟正黑體" w:eastAsia="微軟正黑體" w:hAnsi="微軟正黑體"/>
+          <w:sz w:val="28"/>
+          <w:szCs w:val="28"/>
+        </w:rPr>
+      </w:pPr>
+      <w:r>
+        <w:rPr>
+          <w:rFonts w:ascii="微軟正黑體" w:eastAsia="微軟正黑體" w:hAnsi="微軟正黑體" w:hint="eastAsia"/>
+          <w:sz w:val="28"/>
+          <w:szCs w:val="28"/>
+        </w:rPr>
+        <w:t>當今生活已是網路時代，想要將自己的作品</w:t>
+      </w:r>
+      <w:r>
+        <w:rPr>
+          <w:rFonts w:ascii="微軟正黑體" w:eastAsia="微軟正黑體" w:hAnsi="微軟正黑體" w:hint="eastAsia"/>
+          <w:sz w:val="28"/>
+          <w:szCs w:val="28"/>
+        </w:rPr>
+        <w:t>展現在自己的網站上，卻不知該如何做起??不想特別花錢請人來做、也不想自己從頭學習，那麼建網大師就是最好的選擇!! 只需要選擇喜歡的版型、輸入想要的內容，便能建構出相對應的網頁，另外還有即時預覽、動態取圖的功能，讓建構專屬個人網站不是夢。</w:t>
+      </w:r>
+    </w:p>
+    <w:p>
+      <w:pPr>
+        <w:spacing w:line="360" w:lineRule="auto"/>
+        <w:rPr>
+          <w:rFonts w:ascii="微軟正黑體" w:eastAsia="微軟正黑體" w:hAnsi="微軟正黑體" w:hint="eastAsia"/>
+          <w:sz w:val="28"/>
+          <w:szCs w:val="28"/>
+        </w:rPr>
+      </w:pPr>
+    </w:p>
+    <w:p>
+      <w:pPr>
         <w:spacing w:afterLines="50" w:after="180" w:line="400" w:lineRule="exact"/>
         <w:rPr>
           <w:rFonts w:ascii="微軟正黑體" w:eastAsia="微軟正黑體" w:hAnsi="微軟正黑體"/>
@@ -651,7 +663,6 @@
         </w:rPr>
         <w:t xml:space="preserve"> </w:t>
       </w:r>
-      <w:proofErr w:type="gramStart"/>
       <w:r>
         <w:rPr>
           <w:rFonts w:ascii="微軟正黑體" w:eastAsia="微軟正黑體" w:hAnsi="微軟正黑體" w:hint="eastAsia"/>
@@ -666,16 +677,7 @@
           <w:sz w:val="28"/>
           <w:szCs w:val="28"/>
         </w:rPr>
-        <w:t>實作</w:t>
-      </w:r>
-      <w:proofErr w:type="gramEnd"/>
-      <w:r>
-        <w:rPr>
-          <w:rFonts w:ascii="微軟正黑體" w:eastAsia="微軟正黑體" w:hAnsi="微軟正黑體" w:hint="eastAsia"/>
-          <w:sz w:val="28"/>
-          <w:szCs w:val="28"/>
-        </w:rPr>
-        <w:t>SPA網頁應用程式 (Angular 2)</w:t>
+        <w:t>實作SPA網頁應用程式 (Angular 2)</w:t>
       </w:r>
     </w:p>
     <w:p>
@@ -793,13 +795,13 @@
           <w:szCs w:val="34"/>
         </w:rPr>
         <w:drawing>
-          <wp:anchor distT="0" distB="0" distL="114300" distR="114300" simplePos="0" relativeHeight="251739648" behindDoc="0" locked="0" layoutInCell="1" allowOverlap="1" wp14:anchorId="146ABEC2" wp14:editId="5E24E487">
+          <wp:anchor distT="0" distB="0" distL="114300" distR="114300" simplePos="0" relativeHeight="251657728" behindDoc="0" locked="0" layoutInCell="1" allowOverlap="1" wp14:anchorId="146ABEC2" wp14:editId="5E24E487">
             <wp:simplePos x="0" y="0"/>
             <wp:positionH relativeFrom="column">
               <wp:posOffset>635</wp:posOffset>
             </wp:positionH>
             <wp:positionV relativeFrom="page">
-              <wp:posOffset>3736340</wp:posOffset>
+              <wp:posOffset>5431790</wp:posOffset>
             </wp:positionV>
             <wp:extent cx="3274732" cy="1620000"/>
             <wp:effectExtent l="0" t="0" r="1905" b="0"/>
@@ -858,13 +860,13 @@
           <w:szCs w:val="34"/>
         </w:rPr>
         <w:drawing>
-          <wp:anchor distT="0" distB="0" distL="114300" distR="114300" simplePos="0" relativeHeight="251747840" behindDoc="0" locked="0" layoutInCell="1" allowOverlap="1" wp14:anchorId="1F4327B8" wp14:editId="6E5786F9">
+          <wp:anchor distT="0" distB="0" distL="114300" distR="114300" simplePos="0" relativeHeight="251660800" behindDoc="0" locked="0" layoutInCell="1" allowOverlap="1" wp14:anchorId="1F4327B8" wp14:editId="6E5786F9">
             <wp:simplePos x="0" y="0"/>
             <wp:positionH relativeFrom="column">
               <wp:posOffset>3371850</wp:posOffset>
             </wp:positionH>
             <wp:positionV relativeFrom="page">
-              <wp:posOffset>3752850</wp:posOffset>
+              <wp:posOffset>5419725</wp:posOffset>
             </wp:positionV>
             <wp:extent cx="3274531" cy="1620000"/>
             <wp:effectExtent l="0" t="0" r="2540" b="0"/>
@@ -928,7 +930,7 @@
         <w:spacing w:afterLines="50" w:after="180" w:line="400" w:lineRule="exact"/>
         <w:ind w:leftChars="0" w:left="840"/>
         <w:rPr>
-          <w:rFonts w:ascii="微軟正黑體" w:eastAsia="微軟正黑體" w:hAnsi="微軟正黑體" w:hint="eastAsia"/>
+          <w:rFonts w:ascii="微軟正黑體" w:eastAsia="微軟正黑體" w:hAnsi="微軟正黑體"/>
           <w:sz w:val="28"/>
           <w:szCs w:val="28"/>
         </w:rPr>
@@ -1057,12 +1059,35 @@
           <w:szCs w:val="28"/>
         </w:rPr>
       </w:pPr>
-      <w:r>
-        <w:rPr>
-          <w:rFonts w:ascii="微軟正黑體" w:eastAsia="微軟正黑體" w:hAnsi="微軟正黑體" w:hint="eastAsia"/>
-          <w:sz w:val="28"/>
-          <w:szCs w:val="28"/>
-        </w:rPr>
+    </w:p>
+    <w:p>
+      <w:pPr>
+        <w:spacing w:afterLines="50" w:after="180" w:line="400" w:lineRule="exact"/>
+        <w:rPr>
+          <w:rFonts w:ascii="微軟正黑體" w:eastAsia="微軟正黑體" w:hAnsi="微軟正黑體" w:hint="eastAsia"/>
+          <w:sz w:val="28"/>
+          <w:szCs w:val="28"/>
+        </w:rPr>
+      </w:pPr>
+      <w:bookmarkStart w:id="0" w:name="_GoBack"/>
+      <w:bookmarkEnd w:id="0"/>
+    </w:p>
+    <w:p>
+      <w:pPr>
+        <w:spacing w:afterLines="50" w:after="180" w:line="400" w:lineRule="exact"/>
+        <w:rPr>
+          <w:rFonts w:ascii="微軟正黑體" w:eastAsia="微軟正黑體" w:hAnsi="微軟正黑體"/>
+          <w:sz w:val="28"/>
+          <w:szCs w:val="28"/>
+        </w:rPr>
+      </w:pPr>
+      <w:r>
+        <w:rPr>
+          <w:rFonts w:ascii="微軟正黑體" w:eastAsia="微軟正黑體" w:hAnsi="微軟正黑體" w:hint="eastAsia"/>
+          <w:sz w:val="28"/>
+          <w:szCs w:val="28"/>
+        </w:rPr>
+        <w:lastRenderedPageBreak/>
         <w:t>未來發展與宗旨:</w:t>
       </w:r>
     </w:p>
@@ -1127,33 +1152,15 @@
           <w:sz w:val="28"/>
           <w:szCs w:val="28"/>
         </w:rPr>
-        <w:t>這次專題是一個最基本的雛形，未來可以提供更多的版型與可控制項，讓操作更加靈活。更遠觀的</w:t>
-      </w:r>
-      <w:proofErr w:type="gramStart"/>
-      <w:r>
-        <w:rPr>
-          <w:rFonts w:ascii="微軟正黑體" w:eastAsia="微軟正黑體" w:hAnsi="微軟正黑體" w:hint="eastAsia"/>
-          <w:sz w:val="28"/>
-          <w:szCs w:val="28"/>
-        </w:rPr>
-        <w:t>可以</w:t>
-      </w:r>
-      <w:r>
-        <w:rPr>
-          <w:rFonts w:ascii="微軟正黑體" w:eastAsia="微軟正黑體" w:hAnsi="微軟正黑體" w:hint="eastAsia"/>
-          <w:sz w:val="28"/>
-          <w:szCs w:val="28"/>
-        </w:rPr>
-        <w:t>從向動態</w:t>
-      </w:r>
-      <w:proofErr w:type="gramEnd"/>
-      <w:r>
-        <w:rPr>
-          <w:rFonts w:ascii="微軟正黑體" w:eastAsia="微軟正黑體" w:hAnsi="微軟正黑體" w:hint="eastAsia"/>
-          <w:sz w:val="28"/>
-          <w:szCs w:val="28"/>
-        </w:rPr>
-        <w:t>網站發展，並且能提供架設伺服器的管理，</w:t>
+        <w:t>這次專題是一個最基本的雛形，未來可以提供更多的版型與可控制項，讓操作更加靈活。更遠觀的可以</w:t>
+      </w:r>
+      <w:r>
+        <w:rPr>
+          <w:rFonts w:ascii="微軟正黑體" w:eastAsia="微軟正黑體" w:hAnsi="微軟正黑體" w:hint="eastAsia"/>
+          <w:sz w:val="28"/>
+          <w:szCs w:val="28"/>
+        </w:rPr>
+        <w:t>從向動態網站發展，並且能提供架設伺服器的管理，</w:t>
       </w:r>
       <w:r>
         <w:rPr>
@@ -1173,8 +1180,6 @@
           <w:b/>
         </w:rPr>
       </w:pPr>
-      <w:bookmarkStart w:id="0" w:name="_GoBack"/>
-      <w:bookmarkEnd w:id="0"/>
       <w:r>
         <w:rPr>
           <w:rFonts w:eastAsia="標楷體" w:hint="eastAsia"/>
@@ -1271,7 +1276,7 @@
 </file>
 
 <file path=word/endnotes.xml><?xml version="1.0" encoding="utf-8"?>
-<w:endnotes xmlns:wpc="http://schemas.microsoft.com/office/word/2010/wordprocessingCanvas" xmlns:mc="http://schemas.openxmlformats.org/markup-compatibility/2006" xmlns:o="urn:schemas-microsoft-com:office:office" xmlns:r="http://schemas.openxmlformats.org/officeDocument/2006/relationships" xmlns:m="http://schemas.openxmlformats.org/officeDocument/2006/math" xmlns:v="urn:schemas-microsoft-com:vml" xmlns:wp14="http://schemas.microsoft.com/office/word/2010/wordprocessingDrawing" xmlns:wp="http://schemas.openxmlformats.org/drawingml/2006/wordprocessingDrawing" xmlns:w10="urn:schemas-microsoft-com:office:word" xmlns:w="http://schemas.openxmlformats.org/wordprocessingml/2006/main" xmlns:w14="http://schemas.microsoft.com/office/word/2010/wordml" xmlns:w15="http://schemas.microsoft.com/office/word/2012/wordml" xmlns:wpg="http://schemas.microsoft.com/office/word/2010/wordprocessingGroup" xmlns:wpi="http://schemas.microsoft.com/office/word/2010/wordprocessingInk" xmlns:wne="http://schemas.microsoft.com/office/word/2006/wordml" xmlns:wps="http://schemas.microsoft.com/office/word/2010/wordprocessingShape" mc:Ignorable="w14 w15 wp14">
+<w:endnotes xmlns:wpc="http://schemas.microsoft.com/office/word/2010/wordprocessingCanvas" xmlns:cx="http://schemas.microsoft.com/office/drawing/2014/chartex" xmlns:cx1="http://schemas.microsoft.com/office/drawing/2015/9/8/chartex" xmlns:mc="http://schemas.openxmlformats.org/markup-compatibility/2006" xmlns:o="urn:schemas-microsoft-com:office:office" xmlns:r="http://schemas.openxmlformats.org/officeDocument/2006/relationships" xmlns:m="http://schemas.openxmlformats.org/officeDocument/2006/math" xmlns:v="urn:schemas-microsoft-com:vml" xmlns:wp14="http://schemas.microsoft.com/office/word/2010/wordprocessingDrawing" xmlns:wp="http://schemas.openxmlformats.org/drawingml/2006/wordprocessingDrawing" xmlns:w10="urn:schemas-microsoft-com:office:word" xmlns:w="http://schemas.openxmlformats.org/wordprocessingml/2006/main" xmlns:w14="http://schemas.microsoft.com/office/word/2010/wordml" xmlns:w15="http://schemas.microsoft.com/office/word/2012/wordml" xmlns:w16se="http://schemas.microsoft.com/office/word/2015/wordml/symex" xmlns:wpg="http://schemas.microsoft.com/office/word/2010/wordprocessingGroup" xmlns:wpi="http://schemas.microsoft.com/office/word/2010/wordprocessingInk" xmlns:wne="http://schemas.microsoft.com/office/word/2006/wordml" xmlns:wps="http://schemas.microsoft.com/office/word/2010/wordprocessingShape" mc:Ignorable="w14 w15 w16se wp14">
   <w:endnote w:type="separator" w:id="-1">
     <w:p>
       <w:r>
@@ -1290,7 +1295,7 @@
 </file>
 
 <file path=word/footer1.xml><?xml version="1.0" encoding="utf-8"?>
-<w:ftr xmlns:wpc="http://schemas.microsoft.com/office/word/2010/wordprocessingCanvas" xmlns:mc="http://schemas.openxmlformats.org/markup-compatibility/2006" xmlns:o="urn:schemas-microsoft-com:office:office" xmlns:r="http://schemas.openxmlformats.org/officeDocument/2006/relationships" xmlns:m="http://schemas.openxmlformats.org/officeDocument/2006/math" xmlns:v="urn:schemas-microsoft-com:vml" xmlns:wp14="http://schemas.microsoft.com/office/word/2010/wordprocessingDrawing" xmlns:wp="http://schemas.openxmlformats.org/drawingml/2006/wordprocessingDrawing" xmlns:w10="urn:schemas-microsoft-com:office:word" xmlns:w="http://schemas.openxmlformats.org/wordprocessingml/2006/main" xmlns:w14="http://schemas.microsoft.com/office/word/2010/wordml" xmlns:w15="http://schemas.microsoft.com/office/word/2012/wordml" xmlns:wpg="http://schemas.microsoft.com/office/word/2010/wordprocessingGroup" xmlns:wpi="http://schemas.microsoft.com/office/word/2010/wordprocessingInk" xmlns:wne="http://schemas.microsoft.com/office/word/2006/wordml" xmlns:wps="http://schemas.microsoft.com/office/word/2010/wordprocessingShape" mc:Ignorable="w14 w15 wp14">
+<w:ftr xmlns:wpc="http://schemas.microsoft.com/office/word/2010/wordprocessingCanvas" xmlns:cx="http://schemas.microsoft.com/office/drawing/2014/chartex" xmlns:cx1="http://schemas.microsoft.com/office/drawing/2015/9/8/chartex" xmlns:mc="http://schemas.openxmlformats.org/markup-compatibility/2006" xmlns:o="urn:schemas-microsoft-com:office:office" xmlns:r="http://schemas.openxmlformats.org/officeDocument/2006/relationships" xmlns:m="http://schemas.openxmlformats.org/officeDocument/2006/math" xmlns:v="urn:schemas-microsoft-com:vml" xmlns:wp14="http://schemas.microsoft.com/office/word/2010/wordprocessingDrawing" xmlns:wp="http://schemas.openxmlformats.org/drawingml/2006/wordprocessingDrawing" xmlns:w10="urn:schemas-microsoft-com:office:word" xmlns:w="http://schemas.openxmlformats.org/wordprocessingml/2006/main" xmlns:w14="http://schemas.microsoft.com/office/word/2010/wordml" xmlns:w15="http://schemas.microsoft.com/office/word/2012/wordml" xmlns:w16se="http://schemas.microsoft.com/office/word/2015/wordml/symex" xmlns:wpg="http://schemas.microsoft.com/office/word/2010/wordprocessingGroup" xmlns:wpi="http://schemas.microsoft.com/office/word/2010/wordprocessingInk" xmlns:wne="http://schemas.microsoft.com/office/word/2006/wordml" xmlns:wps="http://schemas.microsoft.com/office/word/2010/wordprocessingShape" mc:Ignorable="w14 w15 w16se wp14">
   <w:p>
     <w:pPr>
       <w:pStyle w:val="a5"/>
@@ -1300,16 +1305,8 @@
       <w:rPr>
         <w:rFonts w:hint="eastAsia"/>
       </w:rPr>
-      <w:t>逾期恕不受理，寄信後也</w:t>
+      <w:t>逾期恕不受理，寄信後也請至系辦</w:t>
     </w:r>
-    <w:proofErr w:type="gramStart"/>
-    <w:r>
-      <w:rPr>
-        <w:rFonts w:hint="eastAsia"/>
-      </w:rPr>
-      <w:t>請至系辦</w:t>
-    </w:r>
-    <w:proofErr w:type="gramEnd"/>
     <w:r>
       <w:rPr>
         <w:rFonts w:hint="eastAsia"/>
@@ -1333,7 +1330,7 @@
 </file>
 
 <file path=word/footnotes.xml><?xml version="1.0" encoding="utf-8"?>
-<w:footnotes xmlns:wpc="http://schemas.microsoft.com/office/word/2010/wordprocessingCanvas" xmlns:mc="http://schemas.openxmlformats.org/markup-compatibility/2006" xmlns:o="urn:schemas-microsoft-com:office:office" xmlns:r="http://schemas.openxmlformats.org/officeDocument/2006/relationships" xmlns:m="http://schemas.openxmlformats.org/officeDocument/2006/math" xmlns:v="urn:schemas-microsoft-com:vml" xmlns:wp14="http://schemas.microsoft.com/office/word/2010/wordprocessingDrawing" xmlns:wp="http://schemas.openxmlformats.org/drawingml/2006/wordprocessingDrawing" xmlns:w10="urn:schemas-microsoft-com:office:word" xmlns:w="http://schemas.openxmlformats.org/wordprocessingml/2006/main" xmlns:w14="http://schemas.microsoft.com/office/word/2010/wordml" xmlns:w15="http://schemas.microsoft.com/office/word/2012/wordml" xmlns:wpg="http://schemas.microsoft.com/office/word/2010/wordprocessingGroup" xmlns:wpi="http://schemas.microsoft.com/office/word/2010/wordprocessingInk" xmlns:wne="http://schemas.microsoft.com/office/word/2006/wordml" xmlns:wps="http://schemas.microsoft.com/office/word/2010/wordprocessingShape" mc:Ignorable="w14 w15 wp14">
+<w:footnotes xmlns:wpc="http://schemas.microsoft.com/office/word/2010/wordprocessingCanvas" xmlns:cx="http://schemas.microsoft.com/office/drawing/2014/chartex" xmlns:cx1="http://schemas.microsoft.com/office/drawing/2015/9/8/chartex" xmlns:mc="http://schemas.openxmlformats.org/markup-compatibility/2006" xmlns:o="urn:schemas-microsoft-com:office:office" xmlns:r="http://schemas.openxmlformats.org/officeDocument/2006/relationships" xmlns:m="http://schemas.openxmlformats.org/officeDocument/2006/math" xmlns:v="urn:schemas-microsoft-com:vml" xmlns:wp14="http://schemas.microsoft.com/office/word/2010/wordprocessingDrawing" xmlns:wp="http://schemas.openxmlformats.org/drawingml/2006/wordprocessingDrawing" xmlns:w10="urn:schemas-microsoft-com:office:word" xmlns:w="http://schemas.openxmlformats.org/wordprocessingml/2006/main" xmlns:w14="http://schemas.microsoft.com/office/word/2010/wordml" xmlns:w15="http://schemas.microsoft.com/office/word/2012/wordml" xmlns:w16se="http://schemas.microsoft.com/office/word/2015/wordml/symex" xmlns:wpg="http://schemas.microsoft.com/office/word/2010/wordprocessingGroup" xmlns:wpi="http://schemas.microsoft.com/office/word/2010/wordprocessingInk" xmlns:wne="http://schemas.microsoft.com/office/word/2006/wordml" xmlns:wps="http://schemas.microsoft.com/office/word/2010/wordprocessingShape" mc:Ignorable="w14 w15 w16se wp14">
   <w:footnote w:type="separator" w:id="-1">
     <w:p>
       <w:r>
@@ -1352,7 +1349,7 @@
 </file>
 
 <file path=word/header1.xml><?xml version="1.0" encoding="utf-8"?>
-<w:hdr xmlns:wpc="http://schemas.microsoft.com/office/word/2010/wordprocessingCanvas" xmlns:mc="http://schemas.openxmlformats.org/markup-compatibility/2006" xmlns:o="urn:schemas-microsoft-com:office:office" xmlns:r="http://schemas.openxmlformats.org/officeDocument/2006/relationships" xmlns:m="http://schemas.openxmlformats.org/officeDocument/2006/math" xmlns:v="urn:schemas-microsoft-com:vml" xmlns:wp14="http://schemas.microsoft.com/office/word/2010/wordprocessingDrawing" xmlns:wp="http://schemas.openxmlformats.org/drawingml/2006/wordprocessingDrawing" xmlns:w10="urn:schemas-microsoft-com:office:word" xmlns:w="http://schemas.openxmlformats.org/wordprocessingml/2006/main" xmlns:w14="http://schemas.microsoft.com/office/word/2010/wordml" xmlns:w15="http://schemas.microsoft.com/office/word/2012/wordml" xmlns:wpg="http://schemas.microsoft.com/office/word/2010/wordprocessingGroup" xmlns:wpi="http://schemas.microsoft.com/office/word/2010/wordprocessingInk" xmlns:wne="http://schemas.microsoft.com/office/word/2006/wordml" xmlns:wps="http://schemas.microsoft.com/office/word/2010/wordprocessingShape" mc:Ignorable="w14 w15 wp14">
+<w:hdr xmlns:wpc="http://schemas.microsoft.com/office/word/2010/wordprocessingCanvas" xmlns:cx="http://schemas.microsoft.com/office/drawing/2014/chartex" xmlns:cx1="http://schemas.microsoft.com/office/drawing/2015/9/8/chartex" xmlns:mc="http://schemas.openxmlformats.org/markup-compatibility/2006" xmlns:o="urn:schemas-microsoft-com:office:office" xmlns:r="http://schemas.openxmlformats.org/officeDocument/2006/relationships" xmlns:m="http://schemas.openxmlformats.org/officeDocument/2006/math" xmlns:v="urn:schemas-microsoft-com:vml" xmlns:wp14="http://schemas.microsoft.com/office/word/2010/wordprocessingDrawing" xmlns:wp="http://schemas.openxmlformats.org/drawingml/2006/wordprocessingDrawing" xmlns:w10="urn:schemas-microsoft-com:office:word" xmlns:w="http://schemas.openxmlformats.org/wordprocessingml/2006/main" xmlns:w14="http://schemas.microsoft.com/office/word/2010/wordml" xmlns:w15="http://schemas.microsoft.com/office/word/2012/wordml" xmlns:w16se="http://schemas.microsoft.com/office/word/2015/wordml/symex" xmlns:wpg="http://schemas.microsoft.com/office/word/2010/wordprocessingGroup" xmlns:wpi="http://schemas.microsoft.com/office/word/2010/wordprocessingInk" xmlns:wne="http://schemas.microsoft.com/office/word/2006/wordml" xmlns:wps="http://schemas.microsoft.com/office/word/2010/wordprocessingShape" mc:Ignorable="w14 w15 w16se wp14">
   <w:p>
     <w:pPr>
       <w:pStyle w:val="a3"/>
@@ -1393,14 +1390,12 @@
       </w:rPr>
       <w:t>(</w:t>
     </w:r>
-    <w:proofErr w:type="gramStart"/>
     <w:r>
       <w:rPr>
         <w:rFonts w:hint="eastAsia"/>
       </w:rPr>
       <w:t>免填</w:t>
     </w:r>
-    <w:proofErr w:type="gramEnd"/>
     <w:r>
       <w:rPr>
         <w:rFonts w:hint="eastAsia"/>
@@ -1412,7 +1407,7 @@
 </file>
 
 <file path=word/numbering.xml><?xml version="1.0" encoding="utf-8"?>
-<w:numbering xmlns:wpc="http://schemas.microsoft.com/office/word/2010/wordprocessingCanvas" xmlns:mc="http://schemas.openxmlformats.org/markup-compatibility/2006" xmlns:o="urn:schemas-microsoft-com:office:office" xmlns:r="http://schemas.openxmlformats.org/officeDocument/2006/relationships" xmlns:m="http://schemas.openxmlformats.org/officeDocument/2006/math" xmlns:v="urn:schemas-microsoft-com:vml" xmlns:wp14="http://schemas.microsoft.com/office/word/2010/wordprocessingDrawing" xmlns:wp="http://schemas.openxmlformats.org/drawingml/2006/wordprocessingDrawing" xmlns:w10="urn:schemas-microsoft-com:office:word" xmlns:w="http://schemas.openxmlformats.org/wordprocessingml/2006/main" xmlns:w14="http://schemas.microsoft.com/office/word/2010/wordml" xmlns:w15="http://schemas.microsoft.com/office/word/2012/wordml" xmlns:wpg="http://schemas.microsoft.com/office/word/2010/wordprocessingGroup" xmlns:wpi="http://schemas.microsoft.com/office/word/2010/wordprocessingInk" xmlns:wne="http://schemas.microsoft.com/office/word/2006/wordml" xmlns:wps="http://schemas.microsoft.com/office/word/2010/wordprocessingShape" mc:Ignorable="w14 w15 wp14">
+<w:numbering xmlns:wpc="http://schemas.microsoft.com/office/word/2010/wordprocessingCanvas" xmlns:cx="http://schemas.microsoft.com/office/drawing/2014/chartex" xmlns:cx1="http://schemas.microsoft.com/office/drawing/2015/9/8/chartex" xmlns:mc="http://schemas.openxmlformats.org/markup-compatibility/2006" xmlns:o="urn:schemas-microsoft-com:office:office" xmlns:r="http://schemas.openxmlformats.org/officeDocument/2006/relationships" xmlns:m="http://schemas.openxmlformats.org/officeDocument/2006/math" xmlns:v="urn:schemas-microsoft-com:vml" xmlns:wp14="http://schemas.microsoft.com/office/word/2010/wordprocessingDrawing" xmlns:wp="http://schemas.openxmlformats.org/drawingml/2006/wordprocessingDrawing" xmlns:w10="urn:schemas-microsoft-com:office:word" xmlns:w="http://schemas.openxmlformats.org/wordprocessingml/2006/main" xmlns:w14="http://schemas.microsoft.com/office/word/2010/wordml" xmlns:w15="http://schemas.microsoft.com/office/word/2012/wordml" xmlns:w16se="http://schemas.microsoft.com/office/word/2015/wordml/symex" xmlns:wpg="http://schemas.microsoft.com/office/word/2010/wordprocessingGroup" xmlns:wpi="http://schemas.microsoft.com/office/word/2010/wordprocessingInk" xmlns:wne="http://schemas.microsoft.com/office/word/2006/wordml" xmlns:wps="http://schemas.microsoft.com/office/word/2010/wordprocessingShape" mc:Ignorable="w14 w15 w16se wp14">
   <w:abstractNum w:abstractNumId="0" w15:restartNumberingAfterBreak="0">
     <w:nsid w:val="24AF7EBF"/>
     <w:multiLevelType w:val="hybridMultilevel"/>
@@ -1901,7 +1896,7 @@
 </file>
 
 <file path=word/styles.xml><?xml version="1.0" encoding="utf-8"?>
-<w:styles xmlns:mc="http://schemas.openxmlformats.org/markup-compatibility/2006" xmlns:r="http://schemas.openxmlformats.org/officeDocument/2006/relationships" xmlns:w="http://schemas.openxmlformats.org/wordprocessingml/2006/main" xmlns:w14="http://schemas.microsoft.com/office/word/2010/wordml" xmlns:w15="http://schemas.microsoft.com/office/word/2012/wordml" mc:Ignorable="w14 w15">
+<w:styles xmlns:mc="http://schemas.openxmlformats.org/markup-compatibility/2006" xmlns:r="http://schemas.openxmlformats.org/officeDocument/2006/relationships" xmlns:w="http://schemas.openxmlformats.org/wordprocessingml/2006/main" xmlns:w14="http://schemas.microsoft.com/office/word/2010/wordml" xmlns:w15="http://schemas.microsoft.com/office/word/2012/wordml" xmlns:w16se="http://schemas.microsoft.com/office/word/2015/wordml/symex" mc:Ignorable="w14 w15 w16se">
   <w:docDefaults>
     <w:rPrDefault>
       <w:rPr>

</xml_diff>